<commit_message>
Mike's pokemon doc edits
not sure how this ended up on my computer
</commit_message>
<xml_diff>
--- a/Data Input Sheets/Pokemon Game New Pokemon Data.docx
+++ b/Data Input Sheets/Pokemon Game New Pokemon Data.docx
@@ -553,10 +553,19 @@
     <w:p>
       <w:r>
         <w:lastRenderedPageBreak/>
-        <w:t>EffortPoints=0,0,0,1</w:t>
-      </w:r>
-      <w:r>
-        <w:t>,0,0</w:t>
+        <w:t>EffortPoints=0,0,0,</w:t>
+      </w:r>
+      <w:r>
+        <w:t>0</w:t>
+      </w:r>
+      <w:r>
+        <w:t>,</w:t>
+      </w:r>
+      <w:r>
+        <w:t>1</w:t>
+      </w:r>
+      <w:r>
+        <w:t>,0</w:t>
       </w:r>
     </w:p>
     <w:p>
@@ -741,10 +750,19 @@
     </w:p>
     <w:p>
       <w:r>
-        <w:t>EffortPoints=0,0,0,2</w:t>
-      </w:r>
-      <w:r>
-        <w:t>,0,0</w:t>
+        <w:t>EffortPoints=0,0,0,</w:t>
+      </w:r>
+      <w:r>
+        <w:t>0</w:t>
+      </w:r>
+      <w:r>
+        <w:t>,</w:t>
+      </w:r>
+      <w:r>
+        <w:t>2</w:t>
+      </w:r>
+      <w:r>
+        <w:t>,0</w:t>
       </w:r>
     </w:p>
     <w:p>
@@ -992,10 +1010,16 @@
         <w:t>EffortPoints=0,0,0,</w:t>
       </w:r>
       <w:r>
+        <w:t>0</w:t>
+      </w:r>
+      <w:r>
+        <w:t>,</w:t>
+      </w:r>
+      <w:r>
         <w:t>3</w:t>
       </w:r>
       <w:r>
-        <w:t>,0,0</w:t>
+        <w:t>,0</w:t>
       </w:r>
     </w:p>
     <w:p>
@@ -1262,7 +1286,13 @@
     </w:p>
     <w:p>
       <w:r>
-        <w:t>EffortPoints=0,0,0,0,0,1</w:t>
+        <w:t>EffortPoints=0,0,0,1</w:t>
+      </w:r>
+      <w:r>
+        <w:t>,0,</w:t>
+      </w:r>
+      <w:r>
+        <w:t>0</w:t>
       </w:r>
     </w:p>
     <w:p>
@@ -1420,7 +1450,7 @@
     </w:p>
     <w:p>
       <w:r>
-        <w:t>EffortPoints=0,0,0,0,0,2</w:t>
+        <w:t>EffortPoints=0,0,0,2,0,0</w:t>
       </w:r>
     </w:p>
     <w:p>
@@ -1621,7 +1651,7 @@
     </w:p>
     <w:p>
       <w:r>
-        <w:t>EffortPoints=0,0,0,0,0,3</w:t>
+        <w:t>EffortPoints=0,0,0,3,0,0</w:t>
       </w:r>
     </w:p>
     <w:p>
@@ -1889,7 +1919,7 @@
     </w:p>
     <w:p>
       <w:r>
-        <w:t>EffortPoints=0,0,0,0,0,1</w:t>
+        <w:t>EffortPoints=0,0,0,1,0,0</w:t>
       </w:r>
     </w:p>
     <w:p>
@@ -2192,7 +2222,7 @@
     </w:p>
     <w:p>
       <w:r>
-        <w:t>EffortPoints=0,0,0,0,0,1</w:t>
+        <w:t>EffortPoints=0,0,0,1,0,0</w:t>
       </w:r>
     </w:p>
     <w:p>
@@ -2346,10 +2376,13 @@
     </w:p>
     <w:p>
       <w:r>
-        <w:t>EffortPoints=0,0,0,0,0,</w:t>
-      </w:r>
-      <w:r>
-        <w:t>2</w:t>
+        <w:t>EffortPoints=0,0,0,2</w:t>
+      </w:r>
+      <w:r>
+        <w:t>,0,</w:t>
+      </w:r>
+      <w:r>
+        <w:t>0</w:t>
       </w:r>
     </w:p>
     <w:p>
@@ -2518,7 +2551,7 @@
     </w:p>
     <w:p>
       <w:r>
-        <w:t>EffortPoints=0,0,0,0,0,3</w:t>
+        <w:t>EffortPoints=0,0,0,3,0,0</w:t>
       </w:r>
     </w:p>
     <w:p>
@@ -23147,8 +23180,6 @@
       <w:r>
         <w:t>Green</w:t>
       </w:r>
-      <w:bookmarkStart w:id="6" w:name="_GoBack"/>
-      <w:bookmarkEnd w:id="6"/>
     </w:p>
     <w:p>
       <w:r>
@@ -29472,11 +29503,11 @@
       <w:r>
         <w:t>GenderRate=</w:t>
       </w:r>
-      <w:bookmarkStart w:id="7" w:name="_Hlk485224027"/>
+      <w:bookmarkStart w:id="6" w:name="_Hlk485224027"/>
       <w:r>
         <w:t>Female50Percent</w:t>
       </w:r>
-      <w:bookmarkEnd w:id="7"/>
+      <w:bookmarkEnd w:id="6"/>
     </w:p>
     <w:p>
       <w:r>
@@ -29737,16 +29768,16 @@
           <w:shd w:val="clear" w:color="auto" w:fill="FFFFFF"/>
         </w:rPr>
       </w:pPr>
-      <w:commentRangeStart w:id="8"/>
+      <w:commentRangeStart w:id="7"/>
       <w:r>
         <w:t>Pokedex</w:t>
       </w:r>
-      <w:commentRangeEnd w:id="8"/>
+      <w:commentRangeEnd w:id="7"/>
       <w:r>
         <w:rPr>
           <w:rStyle w:val="CommentReference"/>
         </w:rPr>
-        <w:commentReference w:id="8"/>
+        <w:commentReference w:id="7"/>
       </w:r>
       <w:r>
         <w:t>=</w:t>
@@ -30572,12 +30603,15 @@
         <w:t>Name=</w:t>
       </w:r>
       <w:r>
-        <w:t>???</w:t>
+        <w:t>Bohr</w:t>
       </w:r>
     </w:p>
     <w:p>
       <w:r>
         <w:t>InternalName=</w:t>
+      </w:r>
+      <w:r>
+        <w:t>BOHR</w:t>
       </w:r>
     </w:p>
     <w:p>
@@ -33406,6 +33440,11 @@
       <w:r>
         <w:t>EffortPoints=</w:t>
       </w:r>
+      <w:r>
+        <w:t>3,0,0,0,0,0</w:t>
+      </w:r>
+      <w:bookmarkStart w:id="8" w:name="_GoBack"/>
+      <w:bookmarkEnd w:id="8"/>
     </w:p>
     <w:p>
       <w:r>
@@ -35140,7 +35179,7 @@
       </w:r>
     </w:p>
   </w:comment>
-  <w:comment w:id="8" w:author="Mangian Mike" w:date="2017-06-14T11:43:00Z" w:initials="MM">
+  <w:comment w:id="7" w:author="Mangian Mike" w:date="2017-06-14T11:43:00Z" w:initials="MM">
     <w:p>
       <w:pPr>
         <w:pStyle w:val="CommentText"/>

</xml_diff>